<commit_message>
Add report and presenation
</commit_message>
<xml_diff>
--- a/System Analysis/Milestone_Report_Gym_Management_System.docx
+++ b/System Analysis/Milestone_Report_Gym_Management_System.docx
@@ -26,35 +26,25 @@
           <w:b/>
           <w:bCs/>
         </w:rPr>
-        <w:t>Prepared by:</w:t>
+        <w:t xml:space="preserve">Prepared </w:t>
+      </w:r>
+      <w:proofErr w:type="gramStart"/>
+      <w:r>
+        <w:rPr>
+          <w:b/>
+          <w:bCs/>
+        </w:rPr>
+        <w:t>by:</w:t>
+      </w:r>
+      <w:proofErr w:type="gramEnd"/>
+      <w:r>
+        <w:tab/>
       </w:r>
       <w:r>
-        <w:tab/>
-        <w:t>Hazem Khaled</w:t>
+        <w:t xml:space="preserve">team 6                                                                               </w:t>
       </w:r>
       <w:r>
-        <w:tab/>
-        <w:t>,</w:t>
-      </w:r>
-      <w:r>
-        <w:rPr>
-          <w:rFonts w:hint="cs"/>
-          <w:rtl/>
-        </w:rPr>
-        <w:t xml:space="preserve"> </w:t>
-      </w:r>
-      <w:r>
-        <w:t>Eslam Elhosuiny,</w:t>
-      </w:r>
-      <w:r>
-        <w:rPr>
-          <w:rFonts w:hint="cs"/>
-          <w:rtl/>
-        </w:rPr>
-        <w:t xml:space="preserve"> </w:t>
-      </w:r>
-      <w:r>
-        <w:t xml:space="preserve">Abdelrahman   </w:t>
+        <w:t xml:space="preserve">  </w:t>
       </w:r>
       <w:r>
         <w:rPr>
@@ -63,26 +53,8 @@
         </w:rPr>
         <w:t>Date:19\12\2024</w:t>
       </w:r>
-    </w:p>
-    <w:p>
       <w:r>
-        <w:t>Elshazly,</w:t>
-      </w:r>
-      <w:r>
-        <w:rPr>
-          <w:rFonts w:hint="cs"/>
-          <w:rtl/>
-        </w:rPr>
-        <w:t xml:space="preserve"> </w:t>
-      </w:r>
-      <w:r>
-        <w:t>Fares Mahmoud, Shahd Moham</w:t>
-      </w:r>
-      <w:r>
-        <w:t>m</w:t>
-      </w:r>
-      <w:r>
-        <w:t xml:space="preserve">ed       </w:t>
+        <w:t xml:space="preserve">  </w:t>
       </w:r>
     </w:p>
     <w:p/>
@@ -1325,6 +1297,7 @@
   <w:style w:type="character" w:default="1" w:styleId="DefaultParagraphFont">
     <w:name w:val="Default Paragraph Font"/>
     <w:uiPriority w:val="1"/>
+    <w:semiHidden/>
     <w:unhideWhenUsed/>
   </w:style>
   <w:style w:type="table" w:default="1" w:styleId="TableNormal">

</xml_diff>